<commit_message>
fixed stuff on resume
</commit_message>
<xml_diff>
--- a/Plan for 3 web projects.docx
+++ b/Plan for 3 web projects.docx
@@ -67,21 +67,35 @@
           <w:lang w:val="en-US"/>
         </w:rPr>
       </w:pPr>
-    </w:p>
-    <w:p>
-      <w:pPr>
-        <w:pStyle w:val="NoSpacing"/>
-        <w:rPr>
-          <w:rFonts w:ascii="Aparajita" w:hAnsi="Aparajita" w:cs="Aparajita"/>
-          <w:lang w:val="en-US"/>
-        </w:rPr>
-      </w:pPr>
-      <w:r>
-        <w:rPr>
-          <w:rFonts w:ascii="Aparajita" w:hAnsi="Aparajita" w:cs="Aparajita"/>
-          <w:lang w:val="en-US"/>
-        </w:rPr>
-        <w:t>Icons need to be added to add certs and it needs to look good in it’s current setting.</w:t>
+      <w:r>
+        <w:rPr>
+          <w:rFonts w:ascii="Aparajita" w:hAnsi="Aparajita" w:cs="Aparajita"/>
+          <w:lang w:val="en-US"/>
+        </w:rPr>
+        <w:t xml:space="preserve">Icons need to be added to add certs and it </w:t>
+      </w:r>
+      <w:r>
+        <w:rPr>
+          <w:rFonts w:ascii="Aparajita" w:hAnsi="Aparajita" w:cs="Aparajita"/>
+          <w:lang w:val="en-US"/>
+        </w:rPr>
+        <w:t>I want the companies and educational systems to have logo’s of them to the left side of the orange column</w:t>
+      </w:r>
+    </w:p>
+    <w:p>
+      <w:pPr>
+        <w:pStyle w:val="NoSpacing"/>
+        <w:rPr>
+          <w:rFonts w:ascii="Aparajita" w:hAnsi="Aparajita" w:cs="Aparajita"/>
+          <w:lang w:val="en-US"/>
+        </w:rPr>
+      </w:pPr>
+      <w:r>
+        <w:rPr>
+          <w:rFonts w:ascii="Aparajita" w:hAnsi="Aparajita" w:cs="Aparajita"/>
+          <w:lang w:val="en-US"/>
+        </w:rPr>
+        <w:t>My own name should be in the correct orange font, same as last name</w:t>
       </w:r>
     </w:p>
     <w:p>
@@ -160,6 +174,22 @@
           <w:lang w:val="en-US"/>
         </w:rPr>
         <w:t>It’ll need sticky sessions to make the the sessions are taken care off.</w:t>
+      </w:r>
+    </w:p>
+    <w:p>
+      <w:pPr>
+        <w:pStyle w:val="NoSpacing"/>
+        <w:rPr>
+          <w:rFonts w:ascii="Aparajita" w:hAnsi="Aparajita" w:cs="Aparajita"/>
+          <w:lang w:val="en-US"/>
+        </w:rPr>
+      </w:pPr>
+      <w:r>
+        <w:rPr>
+          <w:rFonts w:ascii="Aparajita" w:hAnsi="Aparajita" w:cs="Aparajita"/>
+          <w:lang w:val="en-US"/>
+        </w:rPr>
+        <w:t>Cleanup github repo to conly contain 1 copmiler project domein name</w:t>
       </w:r>
     </w:p>
     <w:p>

</xml_diff>